<commit_message>
Last edits from Jeff. Time to wrap this up.
</commit_message>
<xml_diff>
--- a/supplement/Supplement.docx
+++ b/supplement/Supplement.docx
@@ -272,8 +272,6 @@
         </w:rPr>
         <w:t>One might be curious as to which is responsible for our different conclusions: the novel bias-adjustment techniques or the exclusion of datapoints? [Blah blah blah]</w:t>
       </w:r>
-      <w:bookmarkStart w:id="0" w:name="_GoBack"/>
-      <w:bookmarkEnd w:id="0"/>
     </w:p>
     <w:p>
       <w:pPr>
@@ -288,6 +286,41 @@
           <w:szCs w:val="24"/>
         </w:rPr>
       </w:pPr>
+      <w:r>
+        <w:rPr>
+          <w:rFonts w:ascii="Times New Roman" w:hAnsi="Times New Roman" w:cs="Times New Roman"/>
+          <w:b/>
+          <w:sz w:val="24"/>
+          <w:szCs w:val="24"/>
+        </w:rPr>
+        <w:t xml:space="preserve">Sensitivity analyses. </w:t>
+      </w:r>
+      <w:r>
+        <w:rPr>
+          <w:rFonts w:ascii="Times New Roman" w:hAnsi="Times New Roman" w:cs="Times New Roman"/>
+          <w:sz w:val="24"/>
+          <w:szCs w:val="24"/>
+        </w:rPr>
+        <w:t>Some da</w:t>
+      </w:r>
+      <w:r>
+        <w:rPr>
+          <w:rFonts w:ascii="Times New Roman" w:hAnsi="Times New Roman" w:cs="Times New Roman"/>
+          <w:sz w:val="24"/>
+          <w:szCs w:val="24"/>
+        </w:rPr>
+        <w:t>ta points appeared to be outliers but their inclusion or exclusion did not have sufficient influence on the results to bear mention in the main report. We report these here. [Blah blah blah]</w:t>
+      </w:r>
+      <w:bookmarkStart w:id="0" w:name="_GoBack"/>
+      <w:bookmarkEnd w:id="0"/>
+      <w:r>
+        <w:rPr>
+          <w:rFonts w:ascii="Times New Roman" w:hAnsi="Times New Roman" w:cs="Times New Roman"/>
+          <w:sz w:val="24"/>
+          <w:szCs w:val="24"/>
+        </w:rPr>
+        <w:t xml:space="preserve"> </w:t>
+      </w:r>
     </w:p>
     <w:p/>
     <w:sectPr>

</xml_diff>